<commit_message>
Update to the SOP
Update about new basic counting checks in check_submissions.R, where to find the output, and more detail about the algorithm for checking of sub-totals, and where output for this is saved ie the quality_checking folder.
</commit_message>
<xml_diff>
--- a/docs/QPI_Dashboard_SOP_v1.1.docx
+++ b/docs/QPI_Dashboard_SOP_v1.1.docx
@@ -794,7 +794,28 @@
                 <w:rFonts w:asciiTheme="minorHAnsi" w:hAnsiTheme="minorHAnsi" w:cstheme="minorHAnsi"/>
                 <w:szCs w:val="24"/>
               </w:rPr>
-              <w:t>Update on check_submissions and note about QPI changes</w:t>
+              <w:t>Update</w:t>
+            </w:r>
+            <w:r>
+              <w:rPr>
+                <w:rFonts w:asciiTheme="minorHAnsi" w:hAnsiTheme="minorHAnsi" w:cstheme="minorHAnsi"/>
+                <w:szCs w:val="24"/>
+              </w:rPr>
+              <w:t>s</w:t>
+            </w:r>
+            <w:r>
+              <w:rPr>
+                <w:rFonts w:asciiTheme="minorHAnsi" w:hAnsiTheme="minorHAnsi" w:cstheme="minorHAnsi"/>
+                <w:szCs w:val="24"/>
+              </w:rPr>
+              <w:t xml:space="preserve"> on check_submissions and note about QPI changes</w:t>
+            </w:r>
+            <w:r>
+              <w:rPr>
+                <w:rFonts w:asciiTheme="minorHAnsi" w:hAnsiTheme="minorHAnsi" w:cstheme="minorHAnsi"/>
+                <w:szCs w:val="24"/>
+              </w:rPr>
+              <w:t xml:space="preserve">. </w:t>
             </w:r>
           </w:p>
         </w:tc>
@@ -2000,113 +2021,76 @@
         <w:t>check_submissions.R</w:t>
       </w:r>
       <w:r>
-        <w:t xml:space="preserve"> – PROVISIONAL (This script is under development)</w:t>
+        <w:t xml:space="preserve"> </w:t>
       </w:r>
     </w:p>
     <w:p>
       <w:r>
-        <w:t>Once the data submissions have been sent back by the networks this script can be run to</w:t>
-      </w:r>
-      <w:r>
-        <w:t xml:space="preserve"> check that the totals match. The sum of the boards within a network should equal the network figure given in the submission. For surgical QPIs the hospital figures must also add up to the network total. Any differences will be flagged up by this script.</w:t>
-      </w:r>
-      <w:r>
-        <w:t xml:space="preserve"> The two objects created at the end of the script (</w:t>
-      </w:r>
-      <w:r>
-        <w:t>z_board_totals</w:t>
-      </w:r>
-      <w:r>
-        <w:t xml:space="preserve"> and </w:t>
-      </w:r>
-      <w:r>
-        <w:t>z_hospital_totals</w:t>
-      </w:r>
-      <w:r>
-        <w:t>) will be empty if all the numbers match. If some numbers don’t match then the rows in these objects will specify what data to check.</w:t>
+        <w:t>Once the data submissions have been sent back by the networks</w:t>
+      </w:r>
+      <w:r>
+        <w:t>, run</w:t>
+      </w:r>
+      <w:r>
+        <w:t xml:space="preserve"> this script to</w:t>
+      </w:r>
+      <w:r>
+        <w:t xml:space="preserve"> check that the totals match. </w:t>
       </w:r>
     </w:p>
     <w:p/>
     <w:p>
-      <w:pPr>
-        <w:pStyle w:val="Heading3"/>
-      </w:pPr>
-      <w:r>
-        <w:lastRenderedPageBreak/>
-        <w:t>hb_hosp_qpi.R</w:t>
-      </w:r>
-    </w:p>
-    <w:p>
-      <w:r>
-        <w:t xml:space="preserve">This script uses the data in the returned data submissions to </w:t>
-      </w:r>
-      <w:r>
-        <w:t xml:space="preserve">update the </w:t>
-      </w:r>
-      <w:r>
-        <w:t>HB</w:t>
-      </w:r>
-      <w:r>
-        <w:t>_</w:t>
-      </w:r>
-      <w:r>
-        <w:t>H</w:t>
-      </w:r>
-      <w:r>
-        <w:t>osp_</w:t>
-      </w:r>
-      <w:r>
-        <w:t>QPI</w:t>
-      </w:r>
-      <w:r>
-        <w:t>.</w:t>
-      </w:r>
-      <w:r>
-        <w:t>xlsx</w:t>
-      </w:r>
-      <w:r>
-        <w:t xml:space="preserve"> file.</w:t>
-      </w:r>
-      <w:r>
-        <w:t xml:space="preserve"> </w:t>
-      </w:r>
-      <w:r>
-        <w:t xml:space="preserve">Firstly the script pulls in the data submissions from the /data_submissions/ folder and formats them. Then it creates the Scotland totals by adding up the network figures for each QPI. The lookup is then joined onto the data by matching the year, TSG and QPI name. Finally the additional variables are derived and the new </w:t>
-      </w:r>
-      <w:r>
-        <w:t>HB_Hosp_QPI.</w:t>
-      </w:r>
-      <w:r>
-        <w:t>xlsx</w:t>
-      </w:r>
-      <w:r>
-        <w:t xml:space="preserve"> is saved out</w:t>
-      </w:r>
-      <w:r>
-        <w:t xml:space="preserve"> to excels_for</w:t>
-      </w:r>
-      <w:r>
-        <w:t>_tableau/initial_run/output/</w:t>
-      </w:r>
-      <w:r>
-        <w:t>.</w:t>
+      <w:r>
+        <w:t xml:space="preserve">As you run the lines from the start of the script, they will call </w:t>
+      </w:r>
+      <w:r>
+        <w:t xml:space="preserve">a function to carry out basic checks by counting (‘tallying’) the rows for different categories. The script creates a folder called </w:t>
+      </w:r>
+      <w:r>
+        <w:t>quality_checking</w:t>
+      </w:r>
+      <w:r>
+        <w:t>/ alongside the lookup/ folder, and saves this output, in CSV format, as files with the word ‘tally’ in the filename.</w:t>
       </w:r>
     </w:p>
     <w:p/>
     <w:p>
-      <w:pPr>
-        <w:pStyle w:val="Heading3"/>
-      </w:pPr>
-      <w:r>
-        <w:t>age_gender.R</w:t>
-      </w:r>
-    </w:p>
-    <w:p>
-      <w:r>
-        <w:t>This script pulls in the data from the backgroundInfo tabs of the data submission and uses it to create an updated version of the background_data_age_gender.xlsx file.</w:t>
-      </w:r>
-      <w:r>
-        <w:t xml:space="preserve"> Note: there is an existing script which does this already which is what Garry uses.</w:t>
+      <w:r>
+        <w:t>The sum of the boards within a network should equal the network figure given in the submission. For surgical QPIs the hospital figures must also add up to the network total.</w:t>
+      </w:r>
+      <w:r>
+        <w:t xml:space="preserve"> </w:t>
+      </w:r>
+      <w:r>
+        <w:lastRenderedPageBreak/>
+        <w:t>This is checked for each of five numeric columns – numerator, denominator, and the not-recorded and exclusions columns.</w:t>
+      </w:r>
+      <w:r>
+        <w:t xml:space="preserve"> Any differences will be flagged up by this script.</w:t>
+      </w:r>
+      <w:r>
+        <w:t xml:space="preserve"> The two objects created at the end of the script (</w:t>
+      </w:r>
+      <w:r>
+        <w:t>z_board_totals</w:t>
+      </w:r>
+      <w:r>
+        <w:t xml:space="preserve"> and </w:t>
+      </w:r>
+      <w:r>
+        <w:t>z_hospital_totals</w:t>
+      </w:r>
+      <w:r>
+        <w:t>) will be empty if all the numbers match. If some numbers don’t match then the rows in these objects will specify what data to check.</w:t>
+      </w:r>
+      <w:r>
+        <w:t xml:space="preserve"> The rows are written to a CSV file for convenience, also in the  </w:t>
+      </w:r>
+      <w:r>
+        <w:t>quality_checking</w:t>
+      </w:r>
+      <w:r>
+        <w:t xml:space="preserve"> folder. </w:t>
       </w:r>
     </w:p>
     <w:p/>
@@ -2115,36 +2099,80 @@
         <w:pStyle w:val="Heading3"/>
       </w:pPr>
       <w:r>
-        <w:t>case_asc.R</w:t>
+        <w:t>hb_hosp_qpi.R</w:t>
       </w:r>
     </w:p>
     <w:p>
       <w:r>
-        <w:t>This script has two parts. The first creates a template for adding in the new case ascertainment data</w:t>
-      </w:r>
-      <w:r>
-        <w:t>. This template needs to be copied from the /templates/ folder in the /</w:t>
-      </w:r>
-      <w:r>
-        <w:t>excels_for_tableau/input/</w:t>
-      </w:r>
-      <w:r>
-        <w:t xml:space="preserve"> folder. The second half of this script will then combine the new data with the existing data and export the updated file to </w:t>
-      </w:r>
-      <w:r>
-        <w:t>excels_for_tableau/</w:t>
-      </w:r>
-      <w:r>
-        <w:t>output/.</w:t>
-      </w:r>
-      <w:r>
-        <w:t xml:space="preserve"> Like the age_gender.R script there is an existing version that Garry uses instead of this one.</w:t>
+        <w:t xml:space="preserve">This script uses the data in the returned data submissions to </w:t>
+      </w:r>
+      <w:r>
+        <w:t xml:space="preserve">update the </w:t>
+      </w:r>
+      <w:r>
+        <w:t>HB</w:t>
+      </w:r>
+      <w:r>
+        <w:t>_</w:t>
+      </w:r>
+      <w:r>
+        <w:t>H</w:t>
+      </w:r>
+      <w:r>
+        <w:t>osp_</w:t>
+      </w:r>
+      <w:r>
+        <w:t>QPI</w:t>
+      </w:r>
+      <w:r>
+        <w:t>.</w:t>
+      </w:r>
+      <w:r>
+        <w:t>xlsx</w:t>
+      </w:r>
+      <w:r>
+        <w:t xml:space="preserve"> file.</w:t>
+      </w:r>
+      <w:r>
+        <w:t xml:space="preserve"> </w:t>
+      </w:r>
+      <w:r>
+        <w:t xml:space="preserve">Firstly the script pulls in the data submissions from the /data_submissions/ folder and formats them. Then it creates the Scotland totals by adding up the network figures for each QPI. The lookup is then joined onto the data by matching the year, TSG and QPI name. Finally the additional variables are derived and the new </w:t>
+      </w:r>
+      <w:r>
+        <w:t>HB_Hosp_QPI.</w:t>
+      </w:r>
+      <w:r>
+        <w:t>xlsx</w:t>
+      </w:r>
+      <w:r>
+        <w:t xml:space="preserve"> is saved out</w:t>
+      </w:r>
+      <w:r>
+        <w:t xml:space="preserve"> to excels_for</w:t>
+      </w:r>
+      <w:r>
+        <w:t>_tableau/initial_run/output/</w:t>
+      </w:r>
+      <w:r>
+        <w:t>.</w:t>
       </w:r>
     </w:p>
     <w:p/>
     <w:p>
-      <w:r>
-        <w:t>After the above scripts are run you will have a set of Tableau files in excels_for_tableau/initial_run/output/ which are ready to be copied over to tabvol to populate the dashboard. However, there are often additional edits required and the following scripts are used to make those.</w:t>
+      <w:pPr>
+        <w:pStyle w:val="Heading3"/>
+      </w:pPr>
+      <w:r>
+        <w:t>age_gender.R</w:t>
+      </w:r>
+    </w:p>
+    <w:p>
+      <w:r>
+        <w:t>This script pulls in the data from the backgroundInfo tabs of the data submission and uses it to create an updated version of the background_data_age_gender.xlsx file.</w:t>
+      </w:r>
+      <w:r>
+        <w:t xml:space="preserve"> Note: there is an existing script which does this already which is what Garry uses.</w:t>
       </w:r>
     </w:p>
     <w:p/>
@@ -2153,22 +2181,60 @@
         <w:pStyle w:val="Heading3"/>
       </w:pPr>
       <w:r>
-        <w:t>change_qpi_names.R</w:t>
+        <w:t>case_asc.R</w:t>
       </w:r>
     </w:p>
     <w:p>
       <w:r>
-        <w:t xml:space="preserve">Sometimes QPI names need to be changed. The most common change required is when QPIs are archived and need to have ‘years x:y’ added to the end of their name. This script edits </w:t>
-      </w:r>
-      <w:r>
-        <w:t xml:space="preserve">HB_Hosp_QPI.xlsx </w:t>
-      </w:r>
-      <w:r>
-        <w:t>to update the names to the new version.</w:t>
+        <w:t>This script has two parts. The first creates a template for adding in the new case ascertainment data</w:t>
+      </w:r>
+      <w:r>
+        <w:t>. This template needs to be copied from the /templates/ folder in the /</w:t>
+      </w:r>
+      <w:r>
+        <w:t>excels_for_tableau/input/</w:t>
+      </w:r>
+      <w:r>
+        <w:t xml:space="preserve"> folder. The second half of this script will then combine the new data with the existing data and export the updated file to </w:t>
+      </w:r>
+      <w:r>
+        <w:t>excels_for_tableau/</w:t>
+      </w:r>
+      <w:r>
+        <w:t>output/.</w:t>
+      </w:r>
+      <w:r>
+        <w:t xml:space="preserve"> Like the age_gender.R script there is an existing version that Garry uses instead of this one.</w:t>
       </w:r>
     </w:p>
     <w:p/>
     <w:p>
+      <w:r>
+        <w:t>After the above scripts are run you will have a set of Tableau files in excels_for_tableau/initial_run/output/ which are ready to be copied over to tabvol to populate the dashboard. However, there are often additional edits required and the following scripts are used to make those.</w:t>
+      </w:r>
+    </w:p>
+    <w:p/>
+    <w:p>
+      <w:pPr>
+        <w:pStyle w:val="Heading3"/>
+      </w:pPr>
+      <w:r>
+        <w:t>change_qpi_names.R</w:t>
+      </w:r>
+    </w:p>
+    <w:p>
+      <w:r>
+        <w:t xml:space="preserve">Sometimes QPI names need to be changed. The most common change required is when QPIs are archived and need to have ‘years x:y’ added to the end of their name. This script edits </w:t>
+      </w:r>
+      <w:r>
+        <w:t xml:space="preserve">HB_Hosp_QPI.xlsx </w:t>
+      </w:r>
+      <w:r>
+        <w:t>to update the names to the new version.</w:t>
+      </w:r>
+    </w:p>
+    <w:p/>
+    <w:p>
       <w:pPr>
         <w:tabs>
           <w:tab w:val="left" w:pos="930"/>
@@ -2192,6 +2258,7 @@
         </w:tabs>
       </w:pPr>
       <w:r>
+        <w:lastRenderedPageBreak/>
         <w:t>This script takes its input files from excels_for_tableau/qpi_name_changes/input/ and puts the updated file in the corresponding output folder. This is to prevent accidental overwrites.</w:t>
       </w:r>
     </w:p>
@@ -2322,6 +2389,7 @@
         <w:rPr>
           <w:noProof/>
         </w:rPr>
+        <w:lastRenderedPageBreak/>
         <w:drawing>
           <wp:inline distT="0" distB="0" distL="0" distR="0" wp14:anchorId="108E79DC" wp14:editId="29EABDC8">
             <wp:extent cx="3825895" cy="2944611"/>
@@ -2371,7 +2439,6 @@
         <w:pStyle w:val="Heading3"/>
       </w:pPr>
       <w:r>
-        <w:lastRenderedPageBreak/>
         <w:t>Update landing page</w:t>
       </w:r>
     </w:p>
@@ -2512,6 +2579,7 @@
         <w:rPr>
           <w:noProof/>
         </w:rPr>
+        <w:lastRenderedPageBreak/>
         <w:drawing>
           <wp:inline distT="0" distB="0" distL="0" distR="0" wp14:anchorId="74A4B9C3" wp14:editId="231A5497">
             <wp:extent cx="5161031" cy="998909"/>
@@ -2575,7 +2643,6 @@
         <w:pStyle w:val="Heading2"/>
       </w:pPr>
       <w:r>
-        <w:lastRenderedPageBreak/>
         <w:t xml:space="preserve">Step </w:t>
       </w:r>
       <w:r>
@@ -9153,6 +9220,7 @@
   <w:style w:type="character" w:default="1" w:styleId="DefaultParagraphFont">
     <w:name w:val="Default Paragraph Font"/>
     <w:uiPriority w:val="1"/>
+    <w:semiHidden/>
     <w:unhideWhenUsed/>
   </w:style>
   <w:style w:type="table" w:default="1" w:styleId="TableNormal">
@@ -9976,25 +10044,16 @@
 </file>
 
 <file path=customXml/item1.xml><?xml version="1.0" encoding="utf-8"?>
-<b:Sources xmlns:b="http://schemas.openxmlformats.org/officeDocument/2006/bibliography" xmlns="http://schemas.openxmlformats.org/officeDocument/2006/bibliography" SelectedStyle="\APA.XSL" StyleName="APA Fifth Edition"/>
-</file>
-
-<file path=customXml/item2.xml><?xml version="1.0" encoding="utf-8"?>
 <p:properties xmlns:p="http://schemas.microsoft.com/office/2006/metadata/properties" xmlns:xsi="http://www.w3.org/2001/XMLSchema-instance" xmlns:pc="http://schemas.microsoft.com/office/infopath/2007/PartnerControls">
   <documentManagement/>
 </p:properties>
 </file>
 
-<file path=customXml/item3.xml><?xml version="1.0" encoding="utf-8"?>
-<?mso-contentType ?>
-<FormTemplates xmlns="http://schemas.microsoft.com/sharepoint/v3/contenttype/forms">
-  <Display>DocumentLibraryForm</Display>
-  <Edit>DocumentLibraryForm</Edit>
-  <New>DocumentLibraryForm</New>
-</FormTemplates>
+<file path=customXml/item2.xml><?xml version="1.0" encoding="utf-8"?>
+<b:Sources xmlns:b="http://schemas.openxmlformats.org/officeDocument/2006/bibliography" xmlns="http://schemas.openxmlformats.org/officeDocument/2006/bibliography" SelectedStyle="\APA.XSL" StyleName="APA Fifth Edition"/>
 </file>
 
-<file path=customXml/item4.xml><?xml version="1.0" encoding="utf-8"?>
+<file path=customXml/item3.xml><?xml version="1.0" encoding="utf-8"?>
 <ct:contentTypeSchema xmlns:ct="http://schemas.microsoft.com/office/2006/metadata/contentType" xmlns:ma="http://schemas.microsoft.com/office/2006/metadata/properties/metaAttributes" ct:_="" ma:_="" ma:contentTypeName="Document" ma:contentTypeID="0x010100D76821AB7EC5E14C9E3828143A074129" ma:contentTypeVersion="2" ma:contentTypeDescription="Create a new document." ma:contentTypeScope="" ma:versionID="b2249bdb35b6586a20429ff7d73ef3fb">
   <xsd:schema xmlns:xsd="http://www.w3.org/2001/XMLSchema" xmlns:xs="http://www.w3.org/2001/XMLSchema" xmlns:p="http://schemas.microsoft.com/office/2006/metadata/properties" xmlns:ns2="5cfd1834-9e95-4f60-8a5f-cd1a498d9d27" targetNamespace="http://schemas.microsoft.com/office/2006/metadata/properties" ma:root="true" ma:fieldsID="f17dfedf62d4ee2f7f587c940b3c054b" ns2:_="">
     <xsd:import namespace="5cfd1834-9e95-4f60-8a5f-cd1a498d9d27"/>
@@ -10126,15 +10185,16 @@
 </ct:contentTypeSchema>
 </file>
 
-<file path=customXml/itemProps1.xml><?xml version="1.0" encoding="utf-8"?>
-<ds:datastoreItem xmlns:ds="http://schemas.openxmlformats.org/officeDocument/2006/customXml" ds:itemID="{BCC4A262-B03E-47F6-AC2C-556FDC61D7C5}">
-  <ds:schemaRefs>
-    <ds:schemaRef ds:uri="http://schemas.openxmlformats.org/officeDocument/2006/bibliography"/>
-  </ds:schemaRefs>
-</ds:datastoreItem>
+<file path=customXml/item4.xml><?xml version="1.0" encoding="utf-8"?>
+<?mso-contentType ?>
+<FormTemplates xmlns="http://schemas.microsoft.com/sharepoint/v3/contenttype/forms">
+  <Display>DocumentLibraryForm</Display>
+  <Edit>DocumentLibraryForm</Edit>
+  <New>DocumentLibraryForm</New>
+</FormTemplates>
 </file>
 
-<file path=customXml/itemProps2.xml><?xml version="1.0" encoding="utf-8"?>
+<file path=customXml/itemProps1.xml><?xml version="1.0" encoding="utf-8"?>
 <ds:datastoreItem xmlns:ds="http://schemas.openxmlformats.org/officeDocument/2006/customXml" ds:itemID="{B9FD785D-6D13-4C4E-A3F0-8B15CEDE179B}">
   <ds:schemaRefs>
     <ds:schemaRef ds:uri="5cfd1834-9e95-4f60-8a5f-cd1a498d9d27"/>
@@ -10150,15 +10210,15 @@
 </ds:datastoreItem>
 </file>
 
-<file path=customXml/itemProps3.xml><?xml version="1.0" encoding="utf-8"?>
-<ds:datastoreItem xmlns:ds="http://schemas.openxmlformats.org/officeDocument/2006/customXml" ds:itemID="{F7F32036-D2BB-4A10-8576-AEA22FCC89EF}">
+<file path=customXml/itemProps2.xml><?xml version="1.0" encoding="utf-8"?>
+<ds:datastoreItem xmlns:ds="http://schemas.openxmlformats.org/officeDocument/2006/customXml" ds:itemID="{BCC4A262-B03E-47F6-AC2C-556FDC61D7C5}">
   <ds:schemaRefs>
-    <ds:schemaRef ds:uri="http://schemas.microsoft.com/sharepoint/v3/contenttype/forms"/>
+    <ds:schemaRef ds:uri="http://schemas.openxmlformats.org/officeDocument/2006/bibliography"/>
   </ds:schemaRefs>
 </ds:datastoreItem>
 </file>
 
-<file path=customXml/itemProps4.xml><?xml version="1.0" encoding="utf-8"?>
+<file path=customXml/itemProps3.xml><?xml version="1.0" encoding="utf-8"?>
 <ds:datastoreItem xmlns:ds="http://schemas.openxmlformats.org/officeDocument/2006/customXml" ds:itemID="{1806AF55-9D57-4510-94D8-2D55033C8ADB}">
   <ds:schemaRefs>
     <ds:schemaRef ds:uri="http://schemas.microsoft.com/office/2006/metadata/contentType"/>
@@ -10174,4 +10234,12 @@
     <ds:schemaRef ds:uri="http://schemas.microsoft.com/internal/obd"/>
   </ds:schemaRefs>
 </ds:datastoreItem>
+</file>
+
+<file path=customXml/itemProps4.xml><?xml version="1.0" encoding="utf-8"?>
+<ds:datastoreItem xmlns:ds="http://schemas.openxmlformats.org/officeDocument/2006/customXml" ds:itemID="{F7F32036-D2BB-4A10-8576-AEA22FCC89EF}">
+  <ds:schemaRefs>
+    <ds:schemaRef ds:uri="http://schemas.microsoft.com/sharepoint/v3/contenttype/forms"/>
+  </ds:schemaRefs>
+</ds:datastoreItem>
 </file>
</xml_diff>

<commit_message>
Clarified text about splitting QPIs to make the example match the current practice.
</commit_message>
<xml_diff>
--- a/docs/QPI_Dashboard_SOP_v1.1.docx
+++ b/docs/QPI_Dashboard_SOP_v1.1.docx
@@ -1,6 +1,6 @@
 
 <file path=word/document.xml><?xml version="1.0" encoding="utf-8"?>
-<w:document xmlns:wpc="http://schemas.microsoft.com/office/word/2010/wordprocessingCanvas" xmlns:cx="http://schemas.microsoft.com/office/drawing/2014/chartex" xmlns:cx1="http://schemas.microsoft.com/office/drawing/2015/9/8/chartex" xmlns:cx2="http://schemas.microsoft.com/office/drawing/2015/10/21/chartex" xmlns:cx3="http://schemas.microsoft.com/office/drawing/2016/5/9/chartex" xmlns:cx4="http://schemas.microsoft.com/office/drawing/2016/5/10/chartex" xmlns:cx5="http://schemas.microsoft.com/office/drawing/2016/5/11/chartex" xmlns:cx6="http://schemas.microsoft.com/office/drawing/2016/5/12/chartex" xmlns:cx7="http://schemas.microsoft.com/office/drawing/2016/5/13/chartex" xmlns:cx8="http://schemas.microsoft.com/office/drawing/2016/5/14/chartex" xmlns:mc="http://schemas.openxmlformats.org/markup-compatibility/2006" xmlns:aink="http://schemas.microsoft.com/office/drawing/2016/ink" xmlns:am3d="http://schemas.microsoft.com/office/drawing/2017/model3d" xmlns:o="urn:schemas-microsoft-com:office:office" xmlns:oel="http://schemas.microsoft.com/office/2019/extlst" xmlns:r="http://schemas.openxmlformats.org/officeDocument/2006/relationships" xmlns:m="http://schemas.openxmlformats.org/officeDocument/2006/math" xmlns:v="urn:schemas-microsoft-com:vml" xmlns:wp14="http://schemas.microsoft.com/office/word/2010/wordprocessingDrawing" xmlns:wp="http://schemas.openxmlformats.org/drawingml/2006/wordprocessingDrawing" xmlns:w10="urn:schemas-microsoft-com:office:word" xmlns:w="http://schemas.openxmlformats.org/wordprocessingml/2006/main" xmlns:w14="http://schemas.microsoft.com/office/word/2010/wordml" xmlns:w15="http://schemas.microsoft.com/office/word/2012/wordml" xmlns:w16cex="http://schemas.microsoft.com/office/word/2018/wordml/cex" xmlns:w16cid="http://schemas.microsoft.com/office/word/2016/wordml/cid" xmlns:w16="http://schemas.microsoft.com/office/word/2018/wordml" xmlns:w16sdtdh="http://schemas.microsoft.com/office/word/2020/wordml/sdtdatahash" xmlns:w16se="http://schemas.microsoft.com/office/word/2015/wordml/symex" xmlns:wpg="http://schemas.microsoft.com/office/word/2010/wordprocessingGroup" xmlns:wpi="http://schemas.microsoft.com/office/word/2010/wordprocessingInk" xmlns:wne="http://schemas.microsoft.com/office/word/2006/wordml" xmlns:wps="http://schemas.microsoft.com/office/word/2010/wordprocessingShape" mc:Ignorable="w14 w15 w16se w16cid w16 w16cex w16sdtdh wp14">
+<w:document xmlns:wpc="http://schemas.microsoft.com/office/word/2010/wordprocessingCanvas" xmlns:cx="http://schemas.microsoft.com/office/drawing/2014/chartex" xmlns:cx1="http://schemas.microsoft.com/office/drawing/2015/9/8/chartex" xmlns:cx2="http://schemas.microsoft.com/office/drawing/2015/10/21/chartex" xmlns:cx3="http://schemas.microsoft.com/office/drawing/2016/5/9/chartex" xmlns:cx4="http://schemas.microsoft.com/office/drawing/2016/5/10/chartex" xmlns:cx5="http://schemas.microsoft.com/office/drawing/2016/5/11/chartex" xmlns:cx6="http://schemas.microsoft.com/office/drawing/2016/5/12/chartex" xmlns:cx7="http://schemas.microsoft.com/office/drawing/2016/5/13/chartex" xmlns:cx8="http://schemas.microsoft.com/office/drawing/2016/5/14/chartex" xmlns:mc="http://schemas.openxmlformats.org/markup-compatibility/2006" xmlns:aink="http://schemas.microsoft.com/office/drawing/2016/ink" xmlns:am3d="http://schemas.microsoft.com/office/drawing/2017/model3d" xmlns:o="urn:schemas-microsoft-com:office:office" xmlns:oel="http://schemas.microsoft.com/office/2019/extlst" xmlns:r="http://schemas.openxmlformats.org/officeDocument/2006/relationships" xmlns:m="http://schemas.openxmlformats.org/officeDocument/2006/math" xmlns:v="urn:schemas-microsoft-com:vml" xmlns:wp14="http://schemas.microsoft.com/office/word/2010/wordprocessingDrawing" xmlns:wp="http://schemas.openxmlformats.org/drawingml/2006/wordprocessingDrawing" xmlns:w10="urn:schemas-microsoft-com:office:word" xmlns:w="http://schemas.openxmlformats.org/wordprocessingml/2006/main" xmlns:w14="http://schemas.microsoft.com/office/word/2010/wordml" xmlns:w15="http://schemas.microsoft.com/office/word/2012/wordml" xmlns:w16cex="http://schemas.microsoft.com/office/word/2018/wordml/cex" xmlns:w16cid="http://schemas.microsoft.com/office/word/2016/wordml/cid" xmlns:w16="http://schemas.microsoft.com/office/word/2018/wordml" xmlns:w16du="http://schemas.microsoft.com/office/word/2023/wordml/word16du" xmlns:w16sdtdh="http://schemas.microsoft.com/office/word/2020/wordml/sdtdatahash" xmlns:w16se="http://schemas.microsoft.com/office/word/2015/wordml/symex" xmlns:wpg="http://schemas.microsoft.com/office/word/2010/wordprocessingGroup" xmlns:wpi="http://schemas.microsoft.com/office/word/2010/wordprocessingInk" xmlns:wne="http://schemas.microsoft.com/office/word/2006/wordml" xmlns:wps="http://schemas.microsoft.com/office/word/2010/wordprocessingShape" mc:Ignorable="w14 w15 w16se w16cid w16 w16cex w16sdtdh w16du wp14">
   <w:body>
     <w:tbl>
       <w:tblPr>
@@ -1822,10 +1822,58 @@
         <w:t xml:space="preserve"> </w:t>
       </w:r>
       <w:r>
-        <w:t>If a QPI  in the update differs from previous in definitions like numerator1 , denominator1, exclusions1 or target then make the old QPI as QPI plus relevant years e.g., QPI 7: Nephron Sparing Surgery 2012:2017. Other changes to a name are that the QPI is archived, archiving means that the name is changed by prefixing with a Z and adding archived at end e.g. ZQPI 6: Neo-adjuvant Radiotherapy (archived).</w:t>
-      </w:r>
-      <w:r>
-        <w:t xml:space="preserve"> This is necessary so that Tableau will treat the data from the different as not being comparable, and will list them separately in drop-downs. If this splitting of the QPIs is not done, it can result in Tableau incorrectly putting the data on the same chart. In the case of a change to the target, Tableau will then display an inappropriately-averaged reference line. </w:t>
+        <w:t xml:space="preserve">If a QPI  in the update differs from previous in definitions like numerator1 , denominator1, exclusions1 or target then </w:t>
+      </w:r>
+      <w:r>
+        <w:t>edit</w:t>
+      </w:r>
+      <w:r>
+        <w:t xml:space="preserve"> the old QPI </w:t>
+      </w:r>
+      <w:r>
+        <w:t>name (ie ‘QPI’ columns) to be</w:t>
+      </w:r>
+      <w:r>
+        <w:t xml:space="preserve"> QPI plus relevant years e.g., </w:t>
+      </w:r>
+      <w:r>
+        <w:t>“</w:t>
+      </w:r>
+      <w:r>
+        <w:t>QPI 7: Nephron Sparing Surgery</w:t>
+      </w:r>
+      <w:r>
+        <w:t>:</w:t>
+      </w:r>
+      <w:r>
+        <w:t xml:space="preserve"> </w:t>
+      </w:r>
+      <w:r>
+        <w:t>Years1:6” (for the years 2012 to 2017)</w:t>
+      </w:r>
+      <w:r>
+        <w:t xml:space="preserve">. Other changes to a name are that the QPI is archived, archiving means that the name is changed by prefixing with a Z and adding archived at end e.g. </w:t>
+      </w:r>
+      <w:r>
+        <w:t>“</w:t>
+      </w:r>
+      <w:r>
+        <w:t>ZQPI 6: Neo-adjuvant Radiotherapy (archived)</w:t>
+      </w:r>
+      <w:r>
+        <w:t>”</w:t>
+      </w:r>
+      <w:r>
+        <w:t>.</w:t>
+      </w:r>
+      <w:r>
+        <w:t xml:space="preserve"> This is necessary so that Tableau will treat the data from the different</w:t>
+      </w:r>
+      <w:r>
+        <w:t xml:space="preserve"> years</w:t>
+      </w:r>
+      <w:r>
+        <w:t xml:space="preserve"> as not being comparable, and will list them separately in drop-downs. If this splitting of the QPIs is not done, it can result in Tableau incorrectly putting the data on the same chart. In the case of a change to the target, Tableau will then display an inappropriately-averaged reference line. </w:t>
       </w:r>
     </w:p>
     <w:p/>
@@ -1868,7 +1916,6 @@
     <w:p/>
     <w:p>
       <w:r>
-        <w:lastRenderedPageBreak/>
         <w:t>These scripts pull information from three places to perform the update:</w:t>
       </w:r>
     </w:p>
@@ -2056,14 +2103,11 @@
     <w:p/>
     <w:p>
       <w:r>
+        <w:lastRenderedPageBreak/>
         <w:t>The sum of the boards within a network should equal the network figure given in the submission. For surgical QPIs the hospital figures must also add up to the network total.</w:t>
       </w:r>
       <w:r>
-        <w:t xml:space="preserve"> </w:t>
-      </w:r>
-      <w:r>
-        <w:lastRenderedPageBreak/>
-        <w:t>This is checked for each of five numeric columns – numerator, denominator, and the not-recorded and exclusions columns.</w:t>
+        <w:t xml:space="preserve"> This is checked for each of five numeric columns – numerator, denominator, and the not-recorded and exclusions columns.</w:t>
       </w:r>
       <w:r>
         <w:t xml:space="preserve"> Any differences will be flagged up by this script.</w:t>
@@ -2241,6 +2285,7 @@
         </w:tabs>
       </w:pPr>
       <w:r>
+        <w:lastRenderedPageBreak/>
         <w:t>The name changes need to be defined in an excel file in /lookup/qpi_name_changes.xlsx. This file contains the old names to match on, the new names to change to and the range of years for which this QPI name needs changed.</w:t>
       </w:r>
     </w:p>
@@ -2258,7 +2303,6 @@
         </w:tabs>
       </w:pPr>
       <w:r>
-        <w:lastRenderedPageBreak/>
         <w:t>This script takes its input files from excels_for_tableau/qpi_name_changes/input/ and puts the updated file in the corresponding output folder. This is to prevent accidental overwrites.</w:t>
       </w:r>
     </w:p>
@@ -3209,7 +3253,7 @@
 </file>
 
 <file path=word/endnotes.xml><?xml version="1.0" encoding="utf-8"?>
-<w:endnotes xmlns:wpc="http://schemas.microsoft.com/office/word/2010/wordprocessingCanvas" xmlns:cx="http://schemas.microsoft.com/office/drawing/2014/chartex" xmlns:cx1="http://schemas.microsoft.com/office/drawing/2015/9/8/chartex" xmlns:cx2="http://schemas.microsoft.com/office/drawing/2015/10/21/chartex" xmlns:cx3="http://schemas.microsoft.com/office/drawing/2016/5/9/chartex" xmlns:cx4="http://schemas.microsoft.com/office/drawing/2016/5/10/chartex" xmlns:cx5="http://schemas.microsoft.com/office/drawing/2016/5/11/chartex" xmlns:cx6="http://schemas.microsoft.com/office/drawing/2016/5/12/chartex" xmlns:cx7="http://schemas.microsoft.com/office/drawing/2016/5/13/chartex" xmlns:cx8="http://schemas.microsoft.com/office/drawing/2016/5/14/chartex" xmlns:mc="http://schemas.openxmlformats.org/markup-compatibility/2006" xmlns:aink="http://schemas.microsoft.com/office/drawing/2016/ink" xmlns:am3d="http://schemas.microsoft.com/office/drawing/2017/model3d" xmlns:o="urn:schemas-microsoft-com:office:office" xmlns:oel="http://schemas.microsoft.com/office/2019/extlst" xmlns:r="http://schemas.openxmlformats.org/officeDocument/2006/relationships" xmlns:m="http://schemas.openxmlformats.org/officeDocument/2006/math" xmlns:v="urn:schemas-microsoft-com:vml" xmlns:wp14="http://schemas.microsoft.com/office/word/2010/wordprocessingDrawing" xmlns:wp="http://schemas.openxmlformats.org/drawingml/2006/wordprocessingDrawing" xmlns:w10="urn:schemas-microsoft-com:office:word" xmlns:w="http://schemas.openxmlformats.org/wordprocessingml/2006/main" xmlns:w14="http://schemas.microsoft.com/office/word/2010/wordml" xmlns:w15="http://schemas.microsoft.com/office/word/2012/wordml" xmlns:w16cex="http://schemas.microsoft.com/office/word/2018/wordml/cex" xmlns:w16cid="http://schemas.microsoft.com/office/word/2016/wordml/cid" xmlns:w16="http://schemas.microsoft.com/office/word/2018/wordml" xmlns:w16sdtdh="http://schemas.microsoft.com/office/word/2020/wordml/sdtdatahash" xmlns:w16se="http://schemas.microsoft.com/office/word/2015/wordml/symex" xmlns:wpg="http://schemas.microsoft.com/office/word/2010/wordprocessingGroup" xmlns:wpi="http://schemas.microsoft.com/office/word/2010/wordprocessingInk" xmlns:wne="http://schemas.microsoft.com/office/word/2006/wordml" xmlns:wps="http://schemas.microsoft.com/office/word/2010/wordprocessingShape" mc:Ignorable="w14 w15 w16se w16cid w16 w16cex w16sdtdh wp14">
+<w:endnotes xmlns:wpc="http://schemas.microsoft.com/office/word/2010/wordprocessingCanvas" xmlns:cx="http://schemas.microsoft.com/office/drawing/2014/chartex" xmlns:cx1="http://schemas.microsoft.com/office/drawing/2015/9/8/chartex" xmlns:cx2="http://schemas.microsoft.com/office/drawing/2015/10/21/chartex" xmlns:cx3="http://schemas.microsoft.com/office/drawing/2016/5/9/chartex" xmlns:cx4="http://schemas.microsoft.com/office/drawing/2016/5/10/chartex" xmlns:cx5="http://schemas.microsoft.com/office/drawing/2016/5/11/chartex" xmlns:cx6="http://schemas.microsoft.com/office/drawing/2016/5/12/chartex" xmlns:cx7="http://schemas.microsoft.com/office/drawing/2016/5/13/chartex" xmlns:cx8="http://schemas.microsoft.com/office/drawing/2016/5/14/chartex" xmlns:mc="http://schemas.openxmlformats.org/markup-compatibility/2006" xmlns:aink="http://schemas.microsoft.com/office/drawing/2016/ink" xmlns:am3d="http://schemas.microsoft.com/office/drawing/2017/model3d" xmlns:o="urn:schemas-microsoft-com:office:office" xmlns:oel="http://schemas.microsoft.com/office/2019/extlst" xmlns:r="http://schemas.openxmlformats.org/officeDocument/2006/relationships" xmlns:m="http://schemas.openxmlformats.org/officeDocument/2006/math" xmlns:v="urn:schemas-microsoft-com:vml" xmlns:wp14="http://schemas.microsoft.com/office/word/2010/wordprocessingDrawing" xmlns:wp="http://schemas.openxmlformats.org/drawingml/2006/wordprocessingDrawing" xmlns:w10="urn:schemas-microsoft-com:office:word" xmlns:w="http://schemas.openxmlformats.org/wordprocessingml/2006/main" xmlns:w14="http://schemas.microsoft.com/office/word/2010/wordml" xmlns:w15="http://schemas.microsoft.com/office/word/2012/wordml" xmlns:w16cex="http://schemas.microsoft.com/office/word/2018/wordml/cex" xmlns:w16cid="http://schemas.microsoft.com/office/word/2016/wordml/cid" xmlns:w16="http://schemas.microsoft.com/office/word/2018/wordml" xmlns:w16du="http://schemas.microsoft.com/office/word/2023/wordml/word16du" xmlns:w16sdtdh="http://schemas.microsoft.com/office/word/2020/wordml/sdtdatahash" xmlns:w16se="http://schemas.microsoft.com/office/word/2015/wordml/symex" xmlns:wpg="http://schemas.microsoft.com/office/word/2010/wordprocessingGroup" xmlns:wpi="http://schemas.microsoft.com/office/word/2010/wordprocessingInk" xmlns:wne="http://schemas.microsoft.com/office/word/2006/wordml" xmlns:wps="http://schemas.microsoft.com/office/word/2010/wordprocessingShape" mc:Ignorable="w14 w15 w16se w16cid w16 w16cex w16sdtdh w16du wp14">
   <w:endnote w:type="separator" w:id="-1">
     <w:p>
       <w:r>
@@ -3228,7 +3272,7 @@
 </file>
 
 <file path=word/footer1.xml><?xml version="1.0" encoding="utf-8"?>
-<w:ftr xmlns:wpc="http://schemas.microsoft.com/office/word/2010/wordprocessingCanvas" xmlns:cx="http://schemas.microsoft.com/office/drawing/2014/chartex" xmlns:cx1="http://schemas.microsoft.com/office/drawing/2015/9/8/chartex" xmlns:cx2="http://schemas.microsoft.com/office/drawing/2015/10/21/chartex" xmlns:cx3="http://schemas.microsoft.com/office/drawing/2016/5/9/chartex" xmlns:cx4="http://schemas.microsoft.com/office/drawing/2016/5/10/chartex" xmlns:cx5="http://schemas.microsoft.com/office/drawing/2016/5/11/chartex" xmlns:cx6="http://schemas.microsoft.com/office/drawing/2016/5/12/chartex" xmlns:cx7="http://schemas.microsoft.com/office/drawing/2016/5/13/chartex" xmlns:cx8="http://schemas.microsoft.com/office/drawing/2016/5/14/chartex" xmlns:mc="http://schemas.openxmlformats.org/markup-compatibility/2006" xmlns:aink="http://schemas.microsoft.com/office/drawing/2016/ink" xmlns:am3d="http://schemas.microsoft.com/office/drawing/2017/model3d" xmlns:o="urn:schemas-microsoft-com:office:office" xmlns:oel="http://schemas.microsoft.com/office/2019/extlst" xmlns:r="http://schemas.openxmlformats.org/officeDocument/2006/relationships" xmlns:m="http://schemas.openxmlformats.org/officeDocument/2006/math" xmlns:v="urn:schemas-microsoft-com:vml" xmlns:wp14="http://schemas.microsoft.com/office/word/2010/wordprocessingDrawing" xmlns:wp="http://schemas.openxmlformats.org/drawingml/2006/wordprocessingDrawing" xmlns:w10="urn:schemas-microsoft-com:office:word" xmlns:w="http://schemas.openxmlformats.org/wordprocessingml/2006/main" xmlns:w14="http://schemas.microsoft.com/office/word/2010/wordml" xmlns:w15="http://schemas.microsoft.com/office/word/2012/wordml" xmlns:w16cex="http://schemas.microsoft.com/office/word/2018/wordml/cex" xmlns:w16cid="http://schemas.microsoft.com/office/word/2016/wordml/cid" xmlns:w16="http://schemas.microsoft.com/office/word/2018/wordml" xmlns:w16sdtdh="http://schemas.microsoft.com/office/word/2020/wordml/sdtdatahash" xmlns:w16se="http://schemas.microsoft.com/office/word/2015/wordml/symex" xmlns:wpg="http://schemas.microsoft.com/office/word/2010/wordprocessingGroup" xmlns:wpi="http://schemas.microsoft.com/office/word/2010/wordprocessingInk" xmlns:wne="http://schemas.microsoft.com/office/word/2006/wordml" xmlns:wps="http://schemas.microsoft.com/office/word/2010/wordprocessingShape" mc:Ignorable="w14 w15 w16se w16cid w16 w16cex w16sdtdh wp14">
+<w:ftr xmlns:wpc="http://schemas.microsoft.com/office/word/2010/wordprocessingCanvas" xmlns:cx="http://schemas.microsoft.com/office/drawing/2014/chartex" xmlns:cx1="http://schemas.microsoft.com/office/drawing/2015/9/8/chartex" xmlns:cx2="http://schemas.microsoft.com/office/drawing/2015/10/21/chartex" xmlns:cx3="http://schemas.microsoft.com/office/drawing/2016/5/9/chartex" xmlns:cx4="http://schemas.microsoft.com/office/drawing/2016/5/10/chartex" xmlns:cx5="http://schemas.microsoft.com/office/drawing/2016/5/11/chartex" xmlns:cx6="http://schemas.microsoft.com/office/drawing/2016/5/12/chartex" xmlns:cx7="http://schemas.microsoft.com/office/drawing/2016/5/13/chartex" xmlns:cx8="http://schemas.microsoft.com/office/drawing/2016/5/14/chartex" xmlns:mc="http://schemas.openxmlformats.org/markup-compatibility/2006" xmlns:aink="http://schemas.microsoft.com/office/drawing/2016/ink" xmlns:am3d="http://schemas.microsoft.com/office/drawing/2017/model3d" xmlns:o="urn:schemas-microsoft-com:office:office" xmlns:oel="http://schemas.microsoft.com/office/2019/extlst" xmlns:r="http://schemas.openxmlformats.org/officeDocument/2006/relationships" xmlns:m="http://schemas.openxmlformats.org/officeDocument/2006/math" xmlns:v="urn:schemas-microsoft-com:vml" xmlns:wp14="http://schemas.microsoft.com/office/word/2010/wordprocessingDrawing" xmlns:wp="http://schemas.openxmlformats.org/drawingml/2006/wordprocessingDrawing" xmlns:w10="urn:schemas-microsoft-com:office:word" xmlns:w="http://schemas.openxmlformats.org/wordprocessingml/2006/main" xmlns:w14="http://schemas.microsoft.com/office/word/2010/wordml" xmlns:w15="http://schemas.microsoft.com/office/word/2012/wordml" xmlns:w16cex="http://schemas.microsoft.com/office/word/2018/wordml/cex" xmlns:w16cid="http://schemas.microsoft.com/office/word/2016/wordml/cid" xmlns:w16="http://schemas.microsoft.com/office/word/2018/wordml" xmlns:w16du="http://schemas.microsoft.com/office/word/2023/wordml/word16du" xmlns:w16sdtdh="http://schemas.microsoft.com/office/word/2020/wordml/sdtdatahash" xmlns:w16se="http://schemas.microsoft.com/office/word/2015/wordml/symex" xmlns:wpg="http://schemas.microsoft.com/office/word/2010/wordprocessingGroup" xmlns:wpi="http://schemas.microsoft.com/office/word/2010/wordprocessingInk" xmlns:wne="http://schemas.microsoft.com/office/word/2006/wordml" xmlns:wps="http://schemas.microsoft.com/office/word/2010/wordprocessingShape" mc:Ignorable="w14 w15 w16se w16cid w16 w16cex w16sdtdh w16du wp14">
   <w:sdt>
     <w:sdtPr>
       <w:id w:val="62597297"/>
@@ -3272,7 +3316,7 @@
 </file>
 
 <file path=word/footnotes.xml><?xml version="1.0" encoding="utf-8"?>
-<w:footnotes xmlns:wpc="http://schemas.microsoft.com/office/word/2010/wordprocessingCanvas" xmlns:cx="http://schemas.microsoft.com/office/drawing/2014/chartex" xmlns:cx1="http://schemas.microsoft.com/office/drawing/2015/9/8/chartex" xmlns:cx2="http://schemas.microsoft.com/office/drawing/2015/10/21/chartex" xmlns:cx3="http://schemas.microsoft.com/office/drawing/2016/5/9/chartex" xmlns:cx4="http://schemas.microsoft.com/office/drawing/2016/5/10/chartex" xmlns:cx5="http://schemas.microsoft.com/office/drawing/2016/5/11/chartex" xmlns:cx6="http://schemas.microsoft.com/office/drawing/2016/5/12/chartex" xmlns:cx7="http://schemas.microsoft.com/office/drawing/2016/5/13/chartex" xmlns:cx8="http://schemas.microsoft.com/office/drawing/2016/5/14/chartex" xmlns:mc="http://schemas.openxmlformats.org/markup-compatibility/2006" xmlns:aink="http://schemas.microsoft.com/office/drawing/2016/ink" xmlns:am3d="http://schemas.microsoft.com/office/drawing/2017/model3d" xmlns:o="urn:schemas-microsoft-com:office:office" xmlns:oel="http://schemas.microsoft.com/office/2019/extlst" xmlns:r="http://schemas.openxmlformats.org/officeDocument/2006/relationships" xmlns:m="http://schemas.openxmlformats.org/officeDocument/2006/math" xmlns:v="urn:schemas-microsoft-com:vml" xmlns:wp14="http://schemas.microsoft.com/office/word/2010/wordprocessingDrawing" xmlns:wp="http://schemas.openxmlformats.org/drawingml/2006/wordprocessingDrawing" xmlns:w10="urn:schemas-microsoft-com:office:word" xmlns:w="http://schemas.openxmlformats.org/wordprocessingml/2006/main" xmlns:w14="http://schemas.microsoft.com/office/word/2010/wordml" xmlns:w15="http://schemas.microsoft.com/office/word/2012/wordml" xmlns:w16cex="http://schemas.microsoft.com/office/word/2018/wordml/cex" xmlns:w16cid="http://schemas.microsoft.com/office/word/2016/wordml/cid" xmlns:w16="http://schemas.microsoft.com/office/word/2018/wordml" xmlns:w16sdtdh="http://schemas.microsoft.com/office/word/2020/wordml/sdtdatahash" xmlns:w16se="http://schemas.microsoft.com/office/word/2015/wordml/symex" xmlns:wpg="http://schemas.microsoft.com/office/word/2010/wordprocessingGroup" xmlns:wpi="http://schemas.microsoft.com/office/word/2010/wordprocessingInk" xmlns:wne="http://schemas.microsoft.com/office/word/2006/wordml" xmlns:wps="http://schemas.microsoft.com/office/word/2010/wordprocessingShape" mc:Ignorable="w14 w15 w16se w16cid w16 w16cex w16sdtdh wp14">
+<w:footnotes xmlns:wpc="http://schemas.microsoft.com/office/word/2010/wordprocessingCanvas" xmlns:cx="http://schemas.microsoft.com/office/drawing/2014/chartex" xmlns:cx1="http://schemas.microsoft.com/office/drawing/2015/9/8/chartex" xmlns:cx2="http://schemas.microsoft.com/office/drawing/2015/10/21/chartex" xmlns:cx3="http://schemas.microsoft.com/office/drawing/2016/5/9/chartex" xmlns:cx4="http://schemas.microsoft.com/office/drawing/2016/5/10/chartex" xmlns:cx5="http://schemas.microsoft.com/office/drawing/2016/5/11/chartex" xmlns:cx6="http://schemas.microsoft.com/office/drawing/2016/5/12/chartex" xmlns:cx7="http://schemas.microsoft.com/office/drawing/2016/5/13/chartex" xmlns:cx8="http://schemas.microsoft.com/office/drawing/2016/5/14/chartex" xmlns:mc="http://schemas.openxmlformats.org/markup-compatibility/2006" xmlns:aink="http://schemas.microsoft.com/office/drawing/2016/ink" xmlns:am3d="http://schemas.microsoft.com/office/drawing/2017/model3d" xmlns:o="urn:schemas-microsoft-com:office:office" xmlns:oel="http://schemas.microsoft.com/office/2019/extlst" xmlns:r="http://schemas.openxmlformats.org/officeDocument/2006/relationships" xmlns:m="http://schemas.openxmlformats.org/officeDocument/2006/math" xmlns:v="urn:schemas-microsoft-com:vml" xmlns:wp14="http://schemas.microsoft.com/office/word/2010/wordprocessingDrawing" xmlns:wp="http://schemas.openxmlformats.org/drawingml/2006/wordprocessingDrawing" xmlns:w10="urn:schemas-microsoft-com:office:word" xmlns:w="http://schemas.openxmlformats.org/wordprocessingml/2006/main" xmlns:w14="http://schemas.microsoft.com/office/word/2010/wordml" xmlns:w15="http://schemas.microsoft.com/office/word/2012/wordml" xmlns:w16cex="http://schemas.microsoft.com/office/word/2018/wordml/cex" xmlns:w16cid="http://schemas.microsoft.com/office/word/2016/wordml/cid" xmlns:w16="http://schemas.microsoft.com/office/word/2018/wordml" xmlns:w16du="http://schemas.microsoft.com/office/word/2023/wordml/word16du" xmlns:w16sdtdh="http://schemas.microsoft.com/office/word/2020/wordml/sdtdatahash" xmlns:w16se="http://schemas.microsoft.com/office/word/2015/wordml/symex" xmlns:wpg="http://schemas.microsoft.com/office/word/2010/wordprocessingGroup" xmlns:wpi="http://schemas.microsoft.com/office/word/2010/wordprocessingInk" xmlns:wne="http://schemas.microsoft.com/office/word/2006/wordml" xmlns:wps="http://schemas.microsoft.com/office/word/2010/wordprocessingShape" mc:Ignorable="w14 w15 w16se w16cid w16 w16cex w16sdtdh w16du wp14">
   <w:footnote w:type="separator" w:id="-1">
     <w:p>
       <w:r>
@@ -3291,7 +3335,7 @@
 </file>
 
 <file path=word/numbering.xml><?xml version="1.0" encoding="utf-8"?>
-<w:numbering xmlns:wpc="http://schemas.microsoft.com/office/word/2010/wordprocessingCanvas" xmlns:cx="http://schemas.microsoft.com/office/drawing/2014/chartex" xmlns:cx1="http://schemas.microsoft.com/office/drawing/2015/9/8/chartex" xmlns:cx2="http://schemas.microsoft.com/office/drawing/2015/10/21/chartex" xmlns:cx3="http://schemas.microsoft.com/office/drawing/2016/5/9/chartex" xmlns:cx4="http://schemas.microsoft.com/office/drawing/2016/5/10/chartex" xmlns:cx5="http://schemas.microsoft.com/office/drawing/2016/5/11/chartex" xmlns:cx6="http://schemas.microsoft.com/office/drawing/2016/5/12/chartex" xmlns:cx7="http://schemas.microsoft.com/office/drawing/2016/5/13/chartex" xmlns:cx8="http://schemas.microsoft.com/office/drawing/2016/5/14/chartex" xmlns:mc="http://schemas.openxmlformats.org/markup-compatibility/2006" xmlns:aink="http://schemas.microsoft.com/office/drawing/2016/ink" xmlns:am3d="http://schemas.microsoft.com/office/drawing/2017/model3d" xmlns:o="urn:schemas-microsoft-com:office:office" xmlns:oel="http://schemas.microsoft.com/office/2019/extlst" xmlns:r="http://schemas.openxmlformats.org/officeDocument/2006/relationships" xmlns:m="http://schemas.openxmlformats.org/officeDocument/2006/math" xmlns:v="urn:schemas-microsoft-com:vml" xmlns:wp14="http://schemas.microsoft.com/office/word/2010/wordprocessingDrawing" xmlns:wp="http://schemas.openxmlformats.org/drawingml/2006/wordprocessingDrawing" xmlns:w10="urn:schemas-microsoft-com:office:word" xmlns:w="http://schemas.openxmlformats.org/wordprocessingml/2006/main" xmlns:w14="http://schemas.microsoft.com/office/word/2010/wordml" xmlns:w15="http://schemas.microsoft.com/office/word/2012/wordml" xmlns:w16cex="http://schemas.microsoft.com/office/word/2018/wordml/cex" xmlns:w16cid="http://schemas.microsoft.com/office/word/2016/wordml/cid" xmlns:w16="http://schemas.microsoft.com/office/word/2018/wordml" xmlns:w16sdtdh="http://schemas.microsoft.com/office/word/2020/wordml/sdtdatahash" xmlns:w16se="http://schemas.microsoft.com/office/word/2015/wordml/symex" xmlns:wpg="http://schemas.microsoft.com/office/word/2010/wordprocessingGroup" xmlns:wpi="http://schemas.microsoft.com/office/word/2010/wordprocessingInk" xmlns:wne="http://schemas.microsoft.com/office/word/2006/wordml" xmlns:wps="http://schemas.microsoft.com/office/word/2010/wordprocessingShape" mc:Ignorable="w14 w15 w16se w16cid w16 w16cex w16sdtdh wp14">
+<w:numbering xmlns:wpc="http://schemas.microsoft.com/office/word/2010/wordprocessingCanvas" xmlns:cx="http://schemas.microsoft.com/office/drawing/2014/chartex" xmlns:cx1="http://schemas.microsoft.com/office/drawing/2015/9/8/chartex" xmlns:cx2="http://schemas.microsoft.com/office/drawing/2015/10/21/chartex" xmlns:cx3="http://schemas.microsoft.com/office/drawing/2016/5/9/chartex" xmlns:cx4="http://schemas.microsoft.com/office/drawing/2016/5/10/chartex" xmlns:cx5="http://schemas.microsoft.com/office/drawing/2016/5/11/chartex" xmlns:cx6="http://schemas.microsoft.com/office/drawing/2016/5/12/chartex" xmlns:cx7="http://schemas.microsoft.com/office/drawing/2016/5/13/chartex" xmlns:cx8="http://schemas.microsoft.com/office/drawing/2016/5/14/chartex" xmlns:mc="http://schemas.openxmlformats.org/markup-compatibility/2006" xmlns:aink="http://schemas.microsoft.com/office/drawing/2016/ink" xmlns:am3d="http://schemas.microsoft.com/office/drawing/2017/model3d" xmlns:o="urn:schemas-microsoft-com:office:office" xmlns:oel="http://schemas.microsoft.com/office/2019/extlst" xmlns:r="http://schemas.openxmlformats.org/officeDocument/2006/relationships" xmlns:m="http://schemas.openxmlformats.org/officeDocument/2006/math" xmlns:v="urn:schemas-microsoft-com:vml" xmlns:wp14="http://schemas.microsoft.com/office/word/2010/wordprocessingDrawing" xmlns:wp="http://schemas.openxmlformats.org/drawingml/2006/wordprocessingDrawing" xmlns:w10="urn:schemas-microsoft-com:office:word" xmlns:w="http://schemas.openxmlformats.org/wordprocessingml/2006/main" xmlns:w14="http://schemas.microsoft.com/office/word/2010/wordml" xmlns:w15="http://schemas.microsoft.com/office/word/2012/wordml" xmlns:w16cex="http://schemas.microsoft.com/office/word/2018/wordml/cex" xmlns:w16cid="http://schemas.microsoft.com/office/word/2016/wordml/cid" xmlns:w16="http://schemas.microsoft.com/office/word/2018/wordml" xmlns:w16du="http://schemas.microsoft.com/office/word/2023/wordml/word16du" xmlns:w16sdtdh="http://schemas.microsoft.com/office/word/2020/wordml/sdtdatahash" xmlns:w16se="http://schemas.microsoft.com/office/word/2015/wordml/symex" xmlns:wpg="http://schemas.microsoft.com/office/word/2010/wordprocessingGroup" xmlns:wpi="http://schemas.microsoft.com/office/word/2010/wordprocessingInk" xmlns:wne="http://schemas.microsoft.com/office/word/2006/wordml" xmlns:wps="http://schemas.microsoft.com/office/word/2010/wordprocessingShape" mc:Ignorable="w14 w15 w16se w16cid w16 w16cex w16sdtdh w16du wp14">
   <w:abstractNum w:abstractNumId="0" w15:restartNumberingAfterBreak="0">
     <w:nsid w:val="00E75BD8"/>
     <w:multiLevelType w:val="hybridMultilevel"/>
@@ -8754,7 +8798,7 @@
 </file>
 
 <file path=word/styles.xml><?xml version="1.0" encoding="utf-8"?>
-<w:styles xmlns:mc="http://schemas.openxmlformats.org/markup-compatibility/2006" xmlns:r="http://schemas.openxmlformats.org/officeDocument/2006/relationships" xmlns:w="http://schemas.openxmlformats.org/wordprocessingml/2006/main" xmlns:w14="http://schemas.microsoft.com/office/word/2010/wordml" xmlns:w15="http://schemas.microsoft.com/office/word/2012/wordml" xmlns:w16cex="http://schemas.microsoft.com/office/word/2018/wordml/cex" xmlns:w16cid="http://schemas.microsoft.com/office/word/2016/wordml/cid" xmlns:w16="http://schemas.microsoft.com/office/word/2018/wordml" xmlns:w16sdtdh="http://schemas.microsoft.com/office/word/2020/wordml/sdtdatahash" xmlns:w16se="http://schemas.microsoft.com/office/word/2015/wordml/symex" mc:Ignorable="w14 w15 w16se w16cid w16 w16cex w16sdtdh">
+<w:styles xmlns:mc="http://schemas.openxmlformats.org/markup-compatibility/2006" xmlns:r="http://schemas.openxmlformats.org/officeDocument/2006/relationships" xmlns:w="http://schemas.openxmlformats.org/wordprocessingml/2006/main" xmlns:w14="http://schemas.microsoft.com/office/word/2010/wordml" xmlns:w15="http://schemas.microsoft.com/office/word/2012/wordml" xmlns:w16cex="http://schemas.microsoft.com/office/word/2018/wordml/cex" xmlns:w16cid="http://schemas.microsoft.com/office/word/2016/wordml/cid" xmlns:w16="http://schemas.microsoft.com/office/word/2018/wordml" xmlns:w16du="http://schemas.microsoft.com/office/word/2023/wordml/word16du" xmlns:w16sdtdh="http://schemas.microsoft.com/office/word/2020/wordml/sdtdatahash" xmlns:w16se="http://schemas.microsoft.com/office/word/2015/wordml/symex" mc:Ignorable="w14 w15 w16se w16cid w16 w16cex w16sdtdh w16du">
   <w:docDefaults>
     <w:rPrDefault>
       <w:rPr>
@@ -10044,16 +10088,6 @@
 </file>
 
 <file path=customXml/item1.xml><?xml version="1.0" encoding="utf-8"?>
-<p:properties xmlns:p="http://schemas.microsoft.com/office/2006/metadata/properties" xmlns:xsi="http://www.w3.org/2001/XMLSchema-instance" xmlns:pc="http://schemas.microsoft.com/office/infopath/2007/PartnerControls">
-  <documentManagement/>
-</p:properties>
-</file>
-
-<file path=customXml/item2.xml><?xml version="1.0" encoding="utf-8"?>
-<b:Sources xmlns:b="http://schemas.openxmlformats.org/officeDocument/2006/bibliography" xmlns="http://schemas.openxmlformats.org/officeDocument/2006/bibliography" SelectedStyle="\APA.XSL" StyleName="APA Fifth Edition"/>
-</file>
-
-<file path=customXml/item3.xml><?xml version="1.0" encoding="utf-8"?>
 <ct:contentTypeSchema xmlns:ct="http://schemas.microsoft.com/office/2006/metadata/contentType" xmlns:ma="http://schemas.microsoft.com/office/2006/metadata/properties/metaAttributes" ct:_="" ma:_="" ma:contentTypeName="Document" ma:contentTypeID="0x010100D76821AB7EC5E14C9E3828143A074129" ma:contentTypeVersion="2" ma:contentTypeDescription="Create a new document." ma:contentTypeScope="" ma:versionID="b2249bdb35b6586a20429ff7d73ef3fb">
   <xsd:schema xmlns:xsd="http://www.w3.org/2001/XMLSchema" xmlns:xs="http://www.w3.org/2001/XMLSchema" xmlns:p="http://schemas.microsoft.com/office/2006/metadata/properties" xmlns:ns2="5cfd1834-9e95-4f60-8a5f-cd1a498d9d27" targetNamespace="http://schemas.microsoft.com/office/2006/metadata/properties" ma:root="true" ma:fieldsID="f17dfedf62d4ee2f7f587c940b3c054b" ns2:_="">
     <xsd:import namespace="5cfd1834-9e95-4f60-8a5f-cd1a498d9d27"/>
@@ -10185,6 +10219,16 @@
 </ct:contentTypeSchema>
 </file>
 
+<file path=customXml/item2.xml><?xml version="1.0" encoding="utf-8"?>
+<b:Sources xmlns:b="http://schemas.openxmlformats.org/officeDocument/2006/bibliography" xmlns="http://schemas.openxmlformats.org/officeDocument/2006/bibliography" SelectedStyle="\APA.XSL" StyleName="APA Fifth Edition"/>
+</file>
+
+<file path=customXml/item3.xml><?xml version="1.0" encoding="utf-8"?>
+<p:properties xmlns:p="http://schemas.microsoft.com/office/2006/metadata/properties" xmlns:xsi="http://www.w3.org/2001/XMLSchema-instance" xmlns:pc="http://schemas.microsoft.com/office/infopath/2007/PartnerControls">
+  <documentManagement/>
+</p:properties>
+</file>
+
 <file path=customXml/item4.xml><?xml version="1.0" encoding="utf-8"?>
 <?mso-contentType ?>
 <FormTemplates xmlns="http://schemas.microsoft.com/sharepoint/v3/contenttype/forms">
@@ -10195,30 +10239,6 @@
 </file>
 
 <file path=customXml/itemProps1.xml><?xml version="1.0" encoding="utf-8"?>
-<ds:datastoreItem xmlns:ds="http://schemas.openxmlformats.org/officeDocument/2006/customXml" ds:itemID="{B9FD785D-6D13-4C4E-A3F0-8B15CEDE179B}">
-  <ds:schemaRefs>
-    <ds:schemaRef ds:uri="5cfd1834-9e95-4f60-8a5f-cd1a498d9d27"/>
-    <ds:schemaRef ds:uri="http://schemas.microsoft.com/office/2006/documentManagement/types"/>
-    <ds:schemaRef ds:uri="http://schemas.openxmlformats.org/package/2006/metadata/core-properties"/>
-    <ds:schemaRef ds:uri="http://purl.org/dc/dcmitype/"/>
-    <ds:schemaRef ds:uri="http://schemas.microsoft.com/office/infopath/2007/PartnerControls"/>
-    <ds:schemaRef ds:uri="http://purl.org/dc/elements/1.1/"/>
-    <ds:schemaRef ds:uri="http://schemas.microsoft.com/office/2006/metadata/properties"/>
-    <ds:schemaRef ds:uri="http://www.w3.org/XML/1998/namespace"/>
-    <ds:schemaRef ds:uri="http://purl.org/dc/terms/"/>
-  </ds:schemaRefs>
-</ds:datastoreItem>
-</file>
-
-<file path=customXml/itemProps2.xml><?xml version="1.0" encoding="utf-8"?>
-<ds:datastoreItem xmlns:ds="http://schemas.openxmlformats.org/officeDocument/2006/customXml" ds:itemID="{BCC4A262-B03E-47F6-AC2C-556FDC61D7C5}">
-  <ds:schemaRefs>
-    <ds:schemaRef ds:uri="http://schemas.openxmlformats.org/officeDocument/2006/bibliography"/>
-  </ds:schemaRefs>
-</ds:datastoreItem>
-</file>
-
-<file path=customXml/itemProps3.xml><?xml version="1.0" encoding="utf-8"?>
 <ds:datastoreItem xmlns:ds="http://schemas.openxmlformats.org/officeDocument/2006/customXml" ds:itemID="{1806AF55-9D57-4510-94D8-2D55033C8ADB}">
   <ds:schemaRefs>
     <ds:schemaRef ds:uri="http://schemas.microsoft.com/office/2006/metadata/contentType"/>
@@ -10236,6 +10256,30 @@
 </ds:datastoreItem>
 </file>
 
+<file path=customXml/itemProps2.xml><?xml version="1.0" encoding="utf-8"?>
+<ds:datastoreItem xmlns:ds="http://schemas.openxmlformats.org/officeDocument/2006/customXml" ds:itemID="{BCC4A262-B03E-47F6-AC2C-556FDC61D7C5}">
+  <ds:schemaRefs>
+    <ds:schemaRef ds:uri="http://schemas.openxmlformats.org/officeDocument/2006/bibliography"/>
+  </ds:schemaRefs>
+</ds:datastoreItem>
+</file>
+
+<file path=customXml/itemProps3.xml><?xml version="1.0" encoding="utf-8"?>
+<ds:datastoreItem xmlns:ds="http://schemas.openxmlformats.org/officeDocument/2006/customXml" ds:itemID="{B9FD785D-6D13-4C4E-A3F0-8B15CEDE179B}">
+  <ds:schemaRefs>
+    <ds:schemaRef ds:uri="5cfd1834-9e95-4f60-8a5f-cd1a498d9d27"/>
+    <ds:schemaRef ds:uri="http://schemas.microsoft.com/office/2006/documentManagement/types"/>
+    <ds:schemaRef ds:uri="http://schemas.openxmlformats.org/package/2006/metadata/core-properties"/>
+    <ds:schemaRef ds:uri="http://purl.org/dc/dcmitype/"/>
+    <ds:schemaRef ds:uri="http://schemas.microsoft.com/office/infopath/2007/PartnerControls"/>
+    <ds:schemaRef ds:uri="http://purl.org/dc/elements/1.1/"/>
+    <ds:schemaRef ds:uri="http://schemas.microsoft.com/office/2006/metadata/properties"/>
+    <ds:schemaRef ds:uri="http://www.w3.org/XML/1998/namespace"/>
+    <ds:schemaRef ds:uri="http://purl.org/dc/terms/"/>
+  </ds:schemaRefs>
+</ds:datastoreItem>
+</file>
+
 <file path=customXml/itemProps4.xml><?xml version="1.0" encoding="utf-8"?>
 <ds:datastoreItem xmlns:ds="http://schemas.openxmlformats.org/officeDocument/2006/customXml" ds:itemID="{F7F32036-D2BB-4A10-8576-AEA22FCC89EF}">
   <ds:schemaRefs>

</xml_diff>

<commit_message>
How to use new script to generate summary table
</commit_message>
<xml_diff>
--- a/docs/QPI_Dashboard_SOP_v1.1.docx
+++ b/docs/QPI_Dashboard_SOP_v1.1.docx
@@ -840,6 +840,91 @@
           </w:p>
         </w:tc>
       </w:tr>
+      <w:tr>
+        <w:trPr>
+          <w:trHeight w:val="340"/>
+        </w:trPr>
+        <w:tc>
+          <w:tcPr>
+            <w:tcW w:w="1838" w:type="dxa"/>
+          </w:tcPr>
+          <w:p>
+            <w:pPr>
+              <w:rPr>
+                <w:rFonts w:asciiTheme="minorHAnsi" w:hAnsiTheme="minorHAnsi" w:cstheme="minorHAnsi"/>
+                <w:szCs w:val="24"/>
+              </w:rPr>
+            </w:pPr>
+            <w:r>
+              <w:rPr>
+                <w:rFonts w:asciiTheme="minorHAnsi" w:hAnsiTheme="minorHAnsi" w:cstheme="minorHAnsi"/>
+                <w:szCs w:val="24"/>
+              </w:rPr>
+              <w:t>V1.1</w:t>
+            </w:r>
+          </w:p>
+        </w:tc>
+        <w:tc>
+          <w:tcPr>
+            <w:tcW w:w="1418" w:type="dxa"/>
+          </w:tcPr>
+          <w:p>
+            <w:pPr>
+              <w:rPr>
+                <w:rFonts w:asciiTheme="minorHAnsi" w:hAnsiTheme="minorHAnsi" w:cstheme="minorHAnsi"/>
+                <w:szCs w:val="24"/>
+              </w:rPr>
+            </w:pPr>
+            <w:r>
+              <w:rPr>
+                <w:rFonts w:asciiTheme="minorHAnsi" w:hAnsiTheme="minorHAnsi" w:cstheme="minorHAnsi"/>
+                <w:szCs w:val="24"/>
+              </w:rPr>
+              <w:t>Aug 2024</w:t>
+            </w:r>
+          </w:p>
+        </w:tc>
+        <w:tc>
+          <w:tcPr>
+            <w:tcW w:w="3827" w:type="dxa"/>
+          </w:tcPr>
+          <w:p>
+            <w:pPr>
+              <w:rPr>
+                <w:rFonts w:asciiTheme="minorHAnsi" w:hAnsiTheme="minorHAnsi" w:cstheme="minorHAnsi"/>
+                <w:szCs w:val="24"/>
+              </w:rPr>
+            </w:pPr>
+            <w:r>
+              <w:rPr>
+                <w:rFonts w:asciiTheme="minorHAnsi" w:hAnsiTheme="minorHAnsi" w:cstheme="minorHAnsi"/>
+                <w:szCs w:val="24"/>
+              </w:rPr>
+              <w:t>New script to build summary table.</w:t>
+            </w:r>
+          </w:p>
+        </w:tc>
+        <w:tc>
+          <w:tcPr>
+            <w:tcW w:w="2268" w:type="dxa"/>
+          </w:tcPr>
+          <w:p>
+            <w:pPr>
+              <w:rPr>
+                <w:rFonts w:asciiTheme="minorHAnsi" w:hAnsiTheme="minorHAnsi" w:cstheme="minorHAnsi"/>
+                <w:szCs w:val="24"/>
+              </w:rPr>
+            </w:pPr>
+            <w:r>
+              <w:rPr>
+                <w:rFonts w:asciiTheme="minorHAnsi" w:hAnsiTheme="minorHAnsi" w:cstheme="minorHAnsi"/>
+                <w:szCs w:val="24"/>
+              </w:rPr>
+              <w:t>Pauline Ward</w:t>
+            </w:r>
+          </w:p>
+        </w:tc>
+      </w:tr>
     </w:tbl>
     <w:p>
       <w:pPr>
@@ -853,9 +938,15 @@
     <w:p>
       <w:pPr>
         <w:pStyle w:val="Heading1"/>
+        <w:tabs>
+          <w:tab w:val="left" w:pos="3420"/>
+        </w:tabs>
       </w:pPr>
       <w:r>
         <w:t>Purpose:</w:t>
+      </w:r>
+      <w:r>
+        <w:tab/>
       </w:r>
     </w:p>
     <w:p>
@@ -1259,6 +1350,7 @@
                 <w:rFonts w:asciiTheme="minorHAnsi" w:hAnsiTheme="minorHAnsi" w:cstheme="minorHAnsi"/>
                 <w:szCs w:val="24"/>
               </w:rPr>
+              <w:lastRenderedPageBreak/>
               <w:t>Reporting:</w:t>
             </w:r>
           </w:p>
@@ -1324,7 +1416,6 @@
                 <w:rFonts w:asciiTheme="minorHAnsi" w:hAnsiTheme="minorHAnsi" w:cstheme="minorHAnsi"/>
                 <w:szCs w:val="24"/>
               </w:rPr>
-              <w:lastRenderedPageBreak/>
               <w:t>Regularity</w:t>
             </w:r>
             <w:r>
@@ -1683,14 +1774,14 @@
         <w:t>All files used by the R scripts will be read from/written to the ‘new_process’ folder. In new_process there is a folder called ‘blank_folder_structure’ which should be copied for each update and populated with the relevant files. The R scripts for updating the dashboard assume that the structure of the folders will remain the same each time. It is therefore important that folder and file names are kept identical between updates</w:t>
       </w:r>
       <w:r>
-        <w:t>. Blank files with the appropriate names are in the ‘blank_folder_structure’ example and the paths can also be found/edited in the scripts.</w:t>
-      </w:r>
-      <w:r>
-        <w:t xml:space="preserve"> The most important file to put in at the start is the </w:t>
+        <w:t xml:space="preserve">. Blank files with the appropriate names are in the ‘blank_folder_structure’ example and the paths </w:t>
       </w:r>
       <w:r>
         <w:lastRenderedPageBreak/>
-        <w:t>most recent HB_Hosp_QPI.xlsx file which can be found in tabvol or in the output folder from the most recent update prior to the current one. This file should be put in “/</w:t>
+        <w:t>can also be found/edited in the scripts.</w:t>
+      </w:r>
+      <w:r>
+        <w:t xml:space="preserve"> The most important file to put in at the start is the most recent HB_Hosp_QPI.xlsx file which can be found in tabvol or in the output folder from the most recent update prior to the current one. This file should be put in “/</w:t>
       </w:r>
       <w:r>
         <w:t>excels_for_tableau</w:t>
@@ -1882,6 +1973,7 @@
         <w:pStyle w:val="Heading2"/>
       </w:pPr>
       <w:r>
+        <w:lastRenderedPageBreak/>
         <w:t xml:space="preserve">Step </w:t>
       </w:r>
       <w:r>
@@ -2088,6 +2180,7 @@
     <w:p/>
     <w:p>
       <w:r>
+        <w:lastRenderedPageBreak/>
         <w:t xml:space="preserve">As you run the lines from the start of the script, they will call </w:t>
       </w:r>
       <w:r>
@@ -2103,7 +2196,6 @@
     <w:p/>
     <w:p>
       <w:r>
-        <w:lastRenderedPageBreak/>
         <w:t>The sum of the boards within a network should equal the network figure given in the submission. For surgical QPIs the hospital figures must also add up to the network total.</w:t>
       </w:r>
       <w:r>
@@ -2201,22 +2293,14 @@
       <w:r>
         <w:t>.</w:t>
       </w:r>
+      <w:r>
+        <w:t xml:space="preserve"> </w:t>
+      </w:r>
     </w:p>
     <w:p/>
     <w:p>
-      <w:pPr>
-        <w:pStyle w:val="Heading3"/>
-      </w:pPr>
-      <w:r>
-        <w:t>age_gender.R</w:t>
-      </w:r>
-    </w:p>
-    <w:p>
-      <w:r>
-        <w:t>This script pulls in the data from the backgroundInfo tabs of the data submission and uses it to create an updated version of the background_data_age_gender.xlsx file.</w:t>
-      </w:r>
-      <w:r>
-        <w:t xml:space="preserve"> Note: there is an existing script which does this already which is what Garry uses.</w:t>
+      <w:r>
+        <w:t xml:space="preserve">Running hb_hosp_qpi.R also creates a file containing just the rows where Scotland is the location, so that these can be used for the summary table (“/for_summary_table/Scotland_rows_no_comments.xlsx”). </w:t>
       </w:r>
     </w:p>
     <w:p/>
@@ -2225,36 +2309,32 @@
         <w:pStyle w:val="Heading3"/>
       </w:pPr>
       <w:r>
-        <w:t>case_asc.R</w:t>
+        <w:t>/for_summary_table/</w:t>
+      </w:r>
+      <w:r>
+        <w:t>generate_summary_in_excel.R</w:t>
       </w:r>
     </w:p>
     <w:p>
       <w:r>
-        <w:t>This script has two parts. The first creates a template for adding in the new case ascertainment data</w:t>
-      </w:r>
-      <w:r>
-        <w:t>. This template needs to be copied from the /templates/ folder in the /</w:t>
-      </w:r>
-      <w:r>
-        <w:t>excels_for_tableau/input/</w:t>
-      </w:r>
-      <w:r>
-        <w:t xml:space="preserve"> folder. The second half of this script will then combine the new data with the existing data and export the updated file to </w:t>
-      </w:r>
-      <w:r>
-        <w:t>excels_for_tableau/</w:t>
-      </w:r>
-      <w:r>
-        <w:t>output/.</w:t>
-      </w:r>
-      <w:r>
-        <w:t xml:space="preserve"> Like the age_gender.R script there is an existing version that Garry uses instead of this one.</w:t>
+        <w:t xml:space="preserve">This script takes an Excel file containing the performance data for Scotland for the current year. This can be produced using the hb_hosp script (see above) or by simply manually copying the Scotland rows from the tail-end of the newly-generated HB_hosp file, and saving them into a file called “Scotland_rows_no_comments.xlsx”, and then deleting out the comments. Then run generate_sumary_in_excel.R to pivot the table, to put the years in the columns, and add colour highlighting, resulting in a table that is suitable for copying and pasting into the PHS Word template for Official Statistics Summary publications. </w:t>
       </w:r>
     </w:p>
     <w:p/>
     <w:p>
-      <w:r>
-        <w:t>After the above scripts are run you will have a set of Tableau files in excels_for_tableau/initial_run/output/ which are ready to be copied over to tabvol to populate the dashboard. However, there are often additional edits required and the following scripts are used to make those.</w:t>
+      <w:pPr>
+        <w:pStyle w:val="Heading3"/>
+      </w:pPr>
+      <w:r>
+        <w:t>age_gender.R</w:t>
+      </w:r>
+    </w:p>
+    <w:p>
+      <w:r>
+        <w:t>This script pulls in the data from the backgroundInfo tabs of the data submission and uses it to create an updated version of the background_data_age_gender.xlsx file.</w:t>
+      </w:r>
+      <w:r>
+        <w:t xml:space="preserve"> Note: there is an existing script which does this already which is what Garry uses.</w:t>
       </w:r>
     </w:p>
     <w:p/>
@@ -2263,29 +2343,67 @@
         <w:pStyle w:val="Heading3"/>
       </w:pPr>
       <w:r>
-        <w:t>change_qpi_names.R</w:t>
+        <w:lastRenderedPageBreak/>
+        <w:t>case_asc.R</w:t>
       </w:r>
     </w:p>
     <w:p>
       <w:r>
-        <w:t xml:space="preserve">Sometimes QPI names need to be changed. The most common change required is when QPIs are archived and need to have ‘years x:y’ added to the end of their name. This script edits </w:t>
-      </w:r>
-      <w:r>
-        <w:t xml:space="preserve">HB_Hosp_QPI.xlsx </w:t>
-      </w:r>
-      <w:r>
-        <w:t>to update the names to the new version.</w:t>
+        <w:t>This script has two parts. The first creates a template for adding in the new case ascertainment data</w:t>
+      </w:r>
+      <w:r>
+        <w:t>. This template needs to be copied from the /templates/ folder in the /</w:t>
+      </w:r>
+      <w:r>
+        <w:t>excels_for_tableau/input/</w:t>
+      </w:r>
+      <w:r>
+        <w:t xml:space="preserve"> folder. The second half of this script will then combine the new data with the existing data and export the updated file to </w:t>
+      </w:r>
+      <w:r>
+        <w:t>excels_for_tableau/</w:t>
+      </w:r>
+      <w:r>
+        <w:t>output/.</w:t>
+      </w:r>
+      <w:r>
+        <w:t xml:space="preserve"> Like the age_gender.R script there is an existing version that Garry uses instead of this one.</w:t>
       </w:r>
     </w:p>
     <w:p/>
     <w:p>
+      <w:r>
+        <w:t>After the above scripts are run you will have a set of Tableau files in excels_for_tableau/initial_run/output/ which are ready to be copied over to tabvol to populate the dashboard. However, there are often additional edits required and the following scripts are used to make those.</w:t>
+      </w:r>
+    </w:p>
+    <w:p/>
+    <w:p>
+      <w:pPr>
+        <w:pStyle w:val="Heading3"/>
+      </w:pPr>
+      <w:r>
+        <w:t>change_qpi_names.R</w:t>
+      </w:r>
+    </w:p>
+    <w:p>
+      <w:r>
+        <w:t xml:space="preserve">Sometimes QPI names need to be changed. The most common change required is when QPIs are archived and need to have ‘years x:y’ added to the end of their name. This script edits </w:t>
+      </w:r>
+      <w:r>
+        <w:t xml:space="preserve">HB_Hosp_QPI.xlsx </w:t>
+      </w:r>
+      <w:r>
+        <w:t>to update the names to the new version.</w:t>
+      </w:r>
+    </w:p>
+    <w:p/>
+    <w:p>
       <w:pPr>
         <w:tabs>
           <w:tab w:val="left" w:pos="930"/>
         </w:tabs>
       </w:pPr>
       <w:r>
-        <w:lastRenderedPageBreak/>
         <w:t>The name changes need to be defined in an excel file in /lookup/qpi_name_changes.xlsx. This file contains the old names to match on, the new names to change to and the range of years for which this QPI name needs changed.</w:t>
       </w:r>
     </w:p>
@@ -2369,6 +2487,7 @@
         <w:pStyle w:val="Heading2"/>
       </w:pPr>
       <w:r>
+        <w:lastRenderedPageBreak/>
         <w:t xml:space="preserve">Step </w:t>
       </w:r>
       <w:r>
@@ -2433,7 +2552,6 @@
         <w:rPr>
           <w:noProof/>
         </w:rPr>
-        <w:lastRenderedPageBreak/>
         <w:drawing>
           <wp:inline distT="0" distB="0" distL="0" distR="0" wp14:anchorId="108E79DC" wp14:editId="29EABDC8">
             <wp:extent cx="3825895" cy="2944611"/>
@@ -2558,7 +2676,11 @@
         <w:t xml:space="preserve">in all tabs </w:t>
       </w:r>
       <w:r>
-        <w:t xml:space="preserve">select the TSG and years which have just been updated. </w:t>
+        <w:t xml:space="preserve">select the TSG and years </w:t>
+      </w:r>
+      <w:r>
+        <w:lastRenderedPageBreak/>
+        <w:t xml:space="preserve">which have just been updated. </w:t>
       </w:r>
       <w:r>
         <w:t>Also select QPI 1 (or the lowest active QPI) as the default QPI.</w:t>
@@ -2623,7 +2745,6 @@
         <w:rPr>
           <w:noProof/>
         </w:rPr>
-        <w:lastRenderedPageBreak/>
         <w:drawing>
           <wp:inline distT="0" distB="0" distL="0" distR="0" wp14:anchorId="74A4B9C3" wp14:editId="231A5497">
             <wp:extent cx="5161031" cy="998909"/>
@@ -9264,7 +9385,6 @@
   <w:style w:type="character" w:default="1" w:styleId="DefaultParagraphFont">
     <w:name w:val="Default Paragraph Font"/>
     <w:uiPriority w:val="1"/>
-    <w:semiHidden/>
     <w:unhideWhenUsed/>
   </w:style>
   <w:style w:type="table" w:default="1" w:styleId="TableNormal">
@@ -10220,7 +10340,12 @@
 </file>
 
 <file path=customXml/item2.xml><?xml version="1.0" encoding="utf-8"?>
-<b:Sources xmlns:b="http://schemas.openxmlformats.org/officeDocument/2006/bibliography" xmlns="http://schemas.openxmlformats.org/officeDocument/2006/bibliography" SelectedStyle="\APA.XSL" StyleName="APA Fifth Edition"/>
+<?mso-contentType ?>
+<FormTemplates xmlns="http://schemas.microsoft.com/sharepoint/v3/contenttype/forms">
+  <Display>DocumentLibraryForm</Display>
+  <Edit>DocumentLibraryForm</Edit>
+  <New>DocumentLibraryForm</New>
+</FormTemplates>
 </file>
 
 <file path=customXml/item3.xml><?xml version="1.0" encoding="utf-8"?>
@@ -10230,12 +10355,7 @@
 </file>
 
 <file path=customXml/item4.xml><?xml version="1.0" encoding="utf-8"?>
-<?mso-contentType ?>
-<FormTemplates xmlns="http://schemas.microsoft.com/sharepoint/v3/contenttype/forms">
-  <Display>DocumentLibraryForm</Display>
-  <Edit>DocumentLibraryForm</Edit>
-  <New>DocumentLibraryForm</New>
-</FormTemplates>
+<b:Sources xmlns:b="http://schemas.openxmlformats.org/officeDocument/2006/bibliography" xmlns="http://schemas.openxmlformats.org/officeDocument/2006/bibliography" SelectedStyle="\APA.XSL" StyleName="APA Fifth Edition"/>
 </file>
 
 <file path=customXml/itemProps1.xml><?xml version="1.0" encoding="utf-8"?>
@@ -10257,9 +10377,9 @@
 </file>
 
 <file path=customXml/itemProps2.xml><?xml version="1.0" encoding="utf-8"?>
-<ds:datastoreItem xmlns:ds="http://schemas.openxmlformats.org/officeDocument/2006/customXml" ds:itemID="{BCC4A262-B03E-47F6-AC2C-556FDC61D7C5}">
+<ds:datastoreItem xmlns:ds="http://schemas.openxmlformats.org/officeDocument/2006/customXml" ds:itemID="{F7F32036-D2BB-4A10-8576-AEA22FCC89EF}">
   <ds:schemaRefs>
-    <ds:schemaRef ds:uri="http://schemas.openxmlformats.org/officeDocument/2006/bibliography"/>
+    <ds:schemaRef ds:uri="http://schemas.microsoft.com/sharepoint/v3/contenttype/forms"/>
   </ds:schemaRefs>
 </ds:datastoreItem>
 </file>
@@ -10281,9 +10401,9 @@
 </file>
 
 <file path=customXml/itemProps4.xml><?xml version="1.0" encoding="utf-8"?>
-<ds:datastoreItem xmlns:ds="http://schemas.openxmlformats.org/officeDocument/2006/customXml" ds:itemID="{F7F32036-D2BB-4A10-8576-AEA22FCC89EF}">
+<ds:datastoreItem xmlns:ds="http://schemas.openxmlformats.org/officeDocument/2006/customXml" ds:itemID="{BCC4A262-B03E-47F6-AC2C-556FDC61D7C5}">
   <ds:schemaRefs>
-    <ds:schemaRef ds:uri="http://schemas.microsoft.com/sharepoint/v3/contenttype/forms"/>
+    <ds:schemaRef ds:uri="http://schemas.openxmlformats.org/officeDocument/2006/bibliography"/>
   </ds:schemaRefs>
 </ds:datastoreItem>
 </file>
</xml_diff>